<commit_message>
updates to index.rmd, intro and methods sections. bookdown looking good.
</commit_message>
<xml_diff>
--- a/word-styles-document_thesis.docx
+++ b/word-styles-document_thesis.docx
@@ -28,14 +28,20 @@
         <w:br w:type="page"/>
       </w:r>
     </w:p>
-    <w:bookmarkStart w:id="0" w:name="introduction" w:displacedByCustomXml="next"/>
+    <w:bookmarkStart w:id="0" w:name="acronyms" w:displacedByCustomXml="next"/>
     <w:bookmarkEnd w:id="0" w:displacedByCustomXml="next"/>
-    <w:bookmarkStart w:id="1" w:name="acronyms" w:displacedByCustomXml="next"/>
+    <w:bookmarkStart w:id="1" w:name="introduction" w:displacedByCustomXml="next"/>
     <w:bookmarkEnd w:id="1" w:displacedByCustomXml="next"/>
     <w:sdt>
       <w:sdtPr>
         <w:rPr>
-          <w:color w:val="595959" w:themeColor="text1" w:themeTint="A6"/>
+          <w:rFonts w:ascii="Ebrima" w:eastAsiaTheme="minorHAnsi" w:hAnsi="Ebrima" w:cstheme="minorHAnsi"/>
+          <w:b w:val="0"/>
+          <w:bCs w:val="0"/>
+          <w:color w:val="auto"/>
+          <w:sz w:val="24"/>
+          <w:szCs w:val="24"/>
+          <w:lang w:val="en-CA"/>
         </w:rPr>
         <w:id w:val="176314922"/>
         <w:docPartObj>
@@ -45,26 +51,15 @@
       </w:sdtPr>
       <w:sdtEndPr>
         <w:rPr>
-          <w:rFonts w:ascii="Ebrima" w:eastAsiaTheme="minorHAnsi" w:hAnsi="Ebrima" w:cstheme="minorHAnsi"/>
           <w:noProof/>
-          <w:color w:val="auto"/>
-          <w:sz w:val="24"/>
-          <w:szCs w:val="24"/>
-          <w:lang w:val="en-CA"/>
         </w:rPr>
       </w:sdtEndPr>
       <w:sdtContent>
         <w:p>
           <w:pPr>
             <w:pStyle w:val="TOCHeading"/>
-            <w:rPr>
-              <w:color w:val="595959" w:themeColor="text1" w:themeTint="A6"/>
-            </w:rPr>
           </w:pPr>
           <w:r>
-            <w:rPr>
-              <w:color w:val="595959" w:themeColor="text1" w:themeTint="A6"/>
-            </w:rPr>
             <w:t>Table of Contents</w:t>
           </w:r>
         </w:p>
@@ -73,9 +68,6 @@
             <w:pStyle w:val="TOC1"/>
             <w:rPr>
               <w:rFonts w:asciiTheme="minorHAnsi" w:eastAsiaTheme="minorEastAsia" w:hAnsiTheme="minorHAnsi" w:cstheme="minorBidi"/>
-              <w:b w:val="0"/>
-              <w:bCs w:val="0"/>
-              <w:caps w:val="0"/>
               <w:lang w:eastAsia="en-CA"/>
             </w:rPr>
           </w:pPr>
@@ -143,10 +135,6 @@
             <w:pStyle w:val="TOC2"/>
             <w:rPr>
               <w:rFonts w:asciiTheme="minorHAnsi" w:eastAsiaTheme="minorEastAsia" w:hAnsiTheme="minorHAnsi" w:cstheme="minorBidi"/>
-              <w:b w:val="0"/>
-              <w:bCs w:val="0"/>
-              <w:sz w:val="24"/>
-              <w:szCs w:val="24"/>
               <w:lang w:eastAsia="en-CA"/>
             </w:rPr>
           </w:pPr>
@@ -162,55 +150,41 @@
             <w:r>
               <w:rPr>
                 <w:webHidden/>
-                <w:sz w:val="24"/>
-                <w:szCs w:val="24"/>
               </w:rPr>
               <w:tab/>
             </w:r>
             <w:r>
               <w:rPr>
                 <w:webHidden/>
-                <w:sz w:val="24"/>
-                <w:szCs w:val="24"/>
               </w:rPr>
               <w:fldChar w:fldCharType="begin"/>
             </w:r>
             <w:r>
               <w:rPr>
                 <w:webHidden/>
-                <w:sz w:val="24"/>
-                <w:szCs w:val="24"/>
               </w:rPr>
               <w:instrText xml:space="preserve"> PAGEREF _Toc32674959 \h </w:instrText>
             </w:r>
             <w:r>
               <w:rPr>
                 <w:webHidden/>
-                <w:sz w:val="24"/>
-                <w:szCs w:val="24"/>
-              </w:rPr>
-            </w:r>
-            <w:r>
-              <w:rPr>
-                <w:webHidden/>
-                <w:sz w:val="24"/>
-                <w:szCs w:val="24"/>
+              </w:rPr>
+            </w:r>
+            <w:r>
+              <w:rPr>
+                <w:webHidden/>
               </w:rPr>
               <w:fldChar w:fldCharType="separate"/>
             </w:r>
             <w:r>
               <w:rPr>
                 <w:webHidden/>
-                <w:sz w:val="24"/>
-                <w:szCs w:val="24"/>
               </w:rPr>
               <w:t>2</w:t>
             </w:r>
             <w:r>
               <w:rPr>
                 <w:webHidden/>
-                <w:sz w:val="24"/>
-                <w:szCs w:val="24"/>
               </w:rPr>
               <w:fldChar w:fldCharType="end"/>
             </w:r>
@@ -221,8 +195,6 @@
             <w:pStyle w:val="TOC3"/>
             <w:rPr>
               <w:rFonts w:asciiTheme="minorHAnsi" w:eastAsiaTheme="minorEastAsia" w:hAnsiTheme="minorHAnsi" w:cstheme="minorBidi"/>
-              <w:sz w:val="24"/>
-              <w:szCs w:val="24"/>
               <w:lang w:eastAsia="en-CA"/>
             </w:rPr>
           </w:pPr>
@@ -238,55 +210,41 @@
             <w:r>
               <w:rPr>
                 <w:webHidden/>
-                <w:sz w:val="24"/>
-                <w:szCs w:val="24"/>
               </w:rPr>
               <w:tab/>
             </w:r>
             <w:r>
               <w:rPr>
                 <w:webHidden/>
-                <w:sz w:val="24"/>
-                <w:szCs w:val="24"/>
               </w:rPr>
               <w:fldChar w:fldCharType="begin"/>
             </w:r>
             <w:r>
               <w:rPr>
                 <w:webHidden/>
-                <w:sz w:val="24"/>
-                <w:szCs w:val="24"/>
               </w:rPr>
               <w:instrText xml:space="preserve"> PAGEREF _Toc32674960 \h </w:instrText>
             </w:r>
             <w:r>
               <w:rPr>
                 <w:webHidden/>
-                <w:sz w:val="24"/>
-                <w:szCs w:val="24"/>
-              </w:rPr>
-            </w:r>
-            <w:r>
-              <w:rPr>
-                <w:webHidden/>
-                <w:sz w:val="24"/>
-                <w:szCs w:val="24"/>
+              </w:rPr>
+            </w:r>
+            <w:r>
+              <w:rPr>
+                <w:webHidden/>
               </w:rPr>
               <w:fldChar w:fldCharType="separate"/>
             </w:r>
             <w:r>
               <w:rPr>
                 <w:webHidden/>
-                <w:sz w:val="24"/>
-                <w:szCs w:val="24"/>
               </w:rPr>
               <w:t>2</w:t>
             </w:r>
             <w:r>
               <w:rPr>
                 <w:webHidden/>
-                <w:sz w:val="24"/>
-                <w:szCs w:val="24"/>
               </w:rPr>
               <w:fldChar w:fldCharType="end"/>
             </w:r>
@@ -297,9 +255,6 @@
             <w:pStyle w:val="TOC1"/>
             <w:rPr>
               <w:rFonts w:asciiTheme="minorHAnsi" w:eastAsiaTheme="minorEastAsia" w:hAnsiTheme="minorHAnsi" w:cstheme="minorBidi"/>
-              <w:b w:val="0"/>
-              <w:bCs w:val="0"/>
-              <w:caps w:val="0"/>
               <w:lang w:eastAsia="en-CA"/>
             </w:rPr>
           </w:pPr>
@@ -356,15 +311,11 @@
         <w:p>
           <w:pPr>
             <w:rPr>
-              <w:b/>
-              <w:bCs/>
               <w:noProof/>
             </w:rPr>
           </w:pPr>
           <w:r>
             <w:rPr>
-              <w:b/>
-              <w:bCs/>
               <w:noProof/>
             </w:rPr>
             <w:fldChar w:fldCharType="end"/>
@@ -381,33 +332,32 @@
         <w:lastRenderedPageBreak/>
         <w:t>Heading 1</w:t>
       </w:r>
-      <w:bookmarkStart w:id="3" w:name="_GoBack"/>
       <w:bookmarkEnd w:id="2"/>
-      <w:bookmarkEnd w:id="3"/>
     </w:p>
     <w:p>
       <w:pPr>
         <w:pStyle w:val="Heading2"/>
+        <w:spacing w:before="240"/>
       </w:pPr>
-      <w:bookmarkStart w:id="4" w:name="source-water-quality-and-rain-events"/>
-      <w:bookmarkStart w:id="5" w:name="_Toc32674959"/>
-      <w:bookmarkEnd w:id="4"/>
+      <w:bookmarkStart w:id="3" w:name="source-water-quality-and-rain-events"/>
+      <w:bookmarkStart w:id="4" w:name="_Toc32674959"/>
+      <w:bookmarkEnd w:id="3"/>
       <w:r>
         <w:t>Heading 2</w:t>
       </w:r>
-      <w:bookmarkEnd w:id="5"/>
+      <w:bookmarkEnd w:id="4"/>
     </w:p>
     <w:p>
       <w:pPr>
         <w:pStyle w:val="Heading3"/>
       </w:pPr>
-      <w:bookmarkStart w:id="6" w:name="stormflow-and-sampling-including-passive"/>
-      <w:bookmarkStart w:id="7" w:name="_Toc32674960"/>
-      <w:bookmarkEnd w:id="6"/>
+      <w:bookmarkStart w:id="5" w:name="stormflow-and-sampling-including-passive"/>
+      <w:bookmarkStart w:id="6" w:name="_Toc32674960"/>
+      <w:bookmarkEnd w:id="5"/>
       <w:r>
         <w:t>Heading 3</w:t>
       </w:r>
-      <w:bookmarkEnd w:id="7"/>
+      <w:bookmarkEnd w:id="6"/>
     </w:p>
     <w:p>
       <w:pPr>
@@ -429,14 +379,22 @@
       <w:pPr>
         <w:pStyle w:val="Heading6"/>
       </w:pPr>
+      <w:bookmarkStart w:id="7" w:name="_GoBack"/>
       <w:r>
         <w:t>Heading 6</w:t>
       </w:r>
     </w:p>
+    <w:bookmarkEnd w:id="7"/>
     <w:p/>
     <w:p>
       <w:r>
-        <w:t>This is normal text: Ebrima font size12.</w:t>
+        <w:t xml:space="preserve">This is normal text: </w:t>
+      </w:r>
+      <w:r>
+        <w:t>Ebrima</w:t>
+      </w:r>
+      <w:r>
+        <w:t xml:space="preserve"> font size12.</w:t>
       </w:r>
     </w:p>
     <w:p>
@@ -812,6 +770,7 @@
     <w:lsdException w:name="HTML Sample" w:semiHidden="1" w:unhideWhenUsed="1"/>
     <w:lsdException w:name="HTML Typewriter" w:semiHidden="1" w:unhideWhenUsed="1"/>
     <w:lsdException w:name="HTML Variable" w:semiHidden="1" w:unhideWhenUsed="1"/>
+    <w:lsdException w:name="Normal Table" w:semiHidden="1" w:unhideWhenUsed="1"/>
     <w:lsdException w:name="annotation subject" w:semiHidden="1" w:unhideWhenUsed="1"/>
     <w:lsdException w:name="No List" w:semiHidden="1" w:unhideWhenUsed="1"/>
     <w:lsdException w:name="Outline List 1" w:semiHidden="1" w:unhideWhenUsed="1"/>
@@ -857,9 +816,11 @@
     <w:lsdException w:name="Table Subtle 1" w:semiHidden="1" w:unhideWhenUsed="1"/>
     <w:lsdException w:name="Table Subtle 2" w:semiHidden="1" w:unhideWhenUsed="1"/>
     <w:lsdException w:name="Table Web 1" w:semiHidden="1" w:unhideWhenUsed="1"/>
+    <w:lsdException w:name="Table Web 2" w:semiHidden="1" w:unhideWhenUsed="1"/>
     <w:lsdException w:name="Table Web 3" w:semiHidden="1" w:unhideWhenUsed="1"/>
     <w:lsdException w:name="Balloon Text" w:semiHidden="1" w:unhideWhenUsed="1"/>
     <w:lsdException w:name="Table Grid" w:uiPriority="39"/>
+    <w:lsdException w:name="Table Theme" w:semiHidden="1" w:unhideWhenUsed="1"/>
     <w:lsdException w:name="Placeholder Text" w:semiHidden="1"/>
     <w:lsdException w:name="No Spacing" w:uiPriority="1" w:qFormat="1"/>
     <w:lsdException w:name="Light Shading" w:uiPriority="60"/>
@@ -1085,10 +1046,7 @@
   <w:style w:type="paragraph" w:default="1" w:styleId="Normal">
     <w:name w:val="Normal"/>
     <w:qFormat/>
-    <w:rsid w:val="000E25D6"/>
-    <w:pPr>
-      <w:spacing w:before="240"/>
-    </w:pPr>
+    <w:rsid w:val="00871189"/>
     <w:rPr>
       <w:rFonts w:ascii="Ebrima" w:hAnsi="Ebrima"/>
     </w:rPr>
@@ -1146,11 +1104,11 @@
     <w:uiPriority w:val="9"/>
     <w:unhideWhenUsed/>
     <w:qFormat/>
-    <w:rsid w:val="00CC27DB"/>
+    <w:rsid w:val="006F6D51"/>
     <w:pPr>
       <w:keepNext/>
       <w:keepLines/>
-      <w:spacing w:before="40" w:after="240"/>
+      <w:spacing w:before="240" w:after="240"/>
       <w:outlineLvl w:val="2"/>
     </w:pPr>
     <w:rPr>
@@ -1167,10 +1125,11 @@
     <w:uiPriority w:val="9"/>
     <w:unhideWhenUsed/>
     <w:qFormat/>
-    <w:rsid w:val="002F4D37"/>
+    <w:rsid w:val="006F6D51"/>
     <w:pPr>
       <w:keepNext/>
       <w:keepLines/>
+      <w:spacing w:before="240" w:after="240"/>
       <w:outlineLvl w:val="3"/>
     </w:pPr>
     <w:rPr>
@@ -1209,8 +1168,9 @@
     <w:uiPriority w:val="9"/>
     <w:unhideWhenUsed/>
     <w:qFormat/>
-    <w:rsid w:val="007E4872"/>
-    <w:pPr>
+    <w:rsid w:val="006F6D51"/>
+    <w:pPr>
+      <w:spacing w:before="240" w:after="240"/>
       <w:outlineLvl w:val="5"/>
     </w:pPr>
     <w:rPr>
@@ -1251,9 +1211,9 @@
     <w:link w:val="TitleChar"/>
     <w:uiPriority w:val="10"/>
     <w:qFormat/>
-    <w:rsid w:val="00CC27DB"/>
-    <w:pPr>
-      <w:spacing w:before="2040" w:after="480" w:line="240" w:lineRule="auto"/>
+    <w:rsid w:val="00597596"/>
+    <w:pPr>
+      <w:spacing w:after="480" w:line="240" w:lineRule="auto"/>
       <w:contextualSpacing/>
     </w:pPr>
     <w:rPr>
@@ -1269,7 +1229,7 @@
     <w:basedOn w:val="DefaultParagraphFont"/>
     <w:link w:val="Title"/>
     <w:uiPriority w:val="10"/>
-    <w:rsid w:val="00CC27DB"/>
+    <w:rsid w:val="00597596"/>
     <w:rPr>
       <w:rFonts w:ascii="Ebrima" w:eastAsiaTheme="majorEastAsia" w:hAnsi="Ebrima" w:cstheme="majorBidi"/>
       <w:spacing w:val="-10"/>
@@ -1365,7 +1325,7 @@
     <w:basedOn w:val="DefaultParagraphFont"/>
     <w:link w:val="Heading3"/>
     <w:uiPriority w:val="9"/>
-    <w:rsid w:val="00CC27DB"/>
+    <w:rsid w:val="006F6D51"/>
     <w:rPr>
       <w:rFonts w:ascii="Segoe UI" w:eastAsiaTheme="majorEastAsia" w:hAnsi="Segoe UI" w:cs="Segoe UI"/>
       <w:b/>
@@ -1377,7 +1337,7 @@
     <w:basedOn w:val="DefaultParagraphFont"/>
     <w:link w:val="Heading4"/>
     <w:uiPriority w:val="9"/>
-    <w:rsid w:val="002F4D37"/>
+    <w:rsid w:val="006F6D51"/>
     <w:rPr>
       <w:rFonts w:ascii="Segoe UI" w:eastAsiaTheme="majorEastAsia" w:hAnsi="Segoe UI" w:cs="Segoe UI"/>
       <w:b/>
@@ -1489,7 +1449,7 @@
     <w:basedOn w:val="DefaultParagraphFont"/>
     <w:link w:val="Heading6"/>
     <w:uiPriority w:val="9"/>
-    <w:rsid w:val="007E4872"/>
+    <w:rsid w:val="006F6D51"/>
     <w:rPr>
       <w:rFonts w:ascii="Segoe UI Semibold" w:hAnsi="Segoe UI Semibold" w:cs="Segoe UI Semibold"/>
     </w:rPr>
@@ -1506,7 +1466,6 @@
       <w:tabs>
         <w:tab w:val="right" w:leader="dot" w:pos="9350"/>
       </w:tabs>
-      <w:spacing w:before="0"/>
     </w:pPr>
     <w:rPr>
       <w:rFonts w:ascii="Segoe UI" w:hAnsi="Segoe UI" w:cs="Segoe UI"/>

</xml_diff>

<commit_message>
reproducible matching of rack sample stage to odyssey stage for DateTime
</commit_message>
<xml_diff>
--- a/word-styles-document_thesis.docx
+++ b/word-styles-document_thesis.docx
@@ -5,8 +5,16 @@
     <w:p>
       <w:pPr>
         <w:pStyle w:val="Title"/>
+        <w:rPr>
+          <w:sz w:val="28"/>
+          <w:szCs w:val="44"/>
+        </w:rPr>
       </w:pPr>
       <w:r>
+        <w:rPr>
+          <w:sz w:val="28"/>
+          <w:szCs w:val="44"/>
+        </w:rPr>
         <w:t>Title</w:t>
       </w:r>
     </w:p>
@@ -24,14 +32,16 @@
       </w:r>
     </w:p>
     <w:p/>
-    <w:bookmarkStart w:id="0" w:name="acronyms" w:displacedByCustomXml="next"/>
+    <w:bookmarkStart w:id="0" w:name="introduction" w:displacedByCustomXml="next"/>
     <w:bookmarkEnd w:id="0" w:displacedByCustomXml="next"/>
-    <w:bookmarkStart w:id="1" w:name="introduction" w:displacedByCustomXml="next"/>
+    <w:bookmarkStart w:id="1" w:name="acronyms" w:displacedByCustomXml="next"/>
     <w:bookmarkEnd w:id="1" w:displacedByCustomXml="next"/>
     <w:sdt>
       <w:sdtPr>
         <w:rPr>
           <w:rFonts w:ascii="Ebrima" w:eastAsiaTheme="minorHAnsi" w:hAnsi="Ebrima" w:cstheme="minorHAnsi"/>
+          <w:b w:val="0"/>
+          <w:bCs w:val="0"/>
           <w:color w:val="auto"/>
           <w:sz w:val="24"/>
           <w:szCs w:val="24"/>
@@ -45,8 +55,6 @@
       </w:sdtPr>
       <w:sdtEndPr>
         <w:rPr>
-          <w:b w:val="0"/>
-          <w:bCs w:val="0"/>
           <w:noProof/>
         </w:rPr>
       </w:sdtEndPr>
@@ -399,12 +407,7 @@
         <w:pStyle w:val="Heading6"/>
       </w:pPr>
       <w:r>
-        <w:t>Hea</w:t>
-      </w:r>
-      <w:bookmarkStart w:id="7" w:name="_GoBack"/>
-      <w:bookmarkEnd w:id="7"/>
-      <w:r>
-        <w:t>ding</w:t>
+        <w:t>Heading</w:t>
       </w:r>
       <w:r>
         <w:t xml:space="preserve"> 6</w:t>
@@ -412,6 +415,9 @@
     </w:p>
     <w:p/>
     <w:p>
+      <w:pPr>
+        <w:spacing w:line="480" w:lineRule="auto"/>
+      </w:pPr>
       <w:r>
         <w:t xml:space="preserve">This is normal text: </w:t>
       </w:r>
@@ -426,24 +432,53 @@
         <w:t>Manually add</w:t>
       </w:r>
       <w:r>
-        <w:t xml:space="preserve"> a line break </w:t>
+        <w:t xml:space="preserve"> a lin</w:t>
+      </w:r>
+      <w:bookmarkStart w:id="7" w:name="_GoBack"/>
+      <w:bookmarkEnd w:id="7"/>
+      <w:r>
+        <w:t xml:space="preserve">e break </w:t>
       </w:r>
       <w:r>
         <w:t>(</w:t>
       </w:r>
       <w:r>
-        <w:t>“\  “</w:t>
-      </w:r>
+        <w:t>“</w:t>
+      </w:r>
+      <w:proofErr w:type="gramStart"/>
+      <w:r>
+        <w:t>\  “</w:t>
+      </w:r>
+      <w:proofErr w:type="gramEnd"/>
       <w:r>
         <w:t>)</w:t>
       </w:r>
       <w:r>
-        <w:t xml:space="preserve"> between each paragraph in your .Rmd files.</w:t>
+        <w:t xml:space="preserve"> between each paragraph in your .</w:t>
+      </w:r>
+      <w:proofErr w:type="spellStart"/>
+      <w:r>
+        <w:t>Rmd</w:t>
+      </w:r>
+      <w:proofErr w:type="spellEnd"/>
+      <w:r>
+        <w:t xml:space="preserve"> files.</w:t>
       </w:r>
     </w:p>
     <w:p>
-      <w:r>
-        <w:t xml:space="preserve">Adding a line break in this template will result in gappy tables </w:t>
+      <w:pPr>
+        <w:spacing w:line="480" w:lineRule="auto"/>
+      </w:pPr>
+      <w:r>
+        <w:t xml:space="preserve">Adding a line break in this template will result in </w:t>
+      </w:r>
+      <w:proofErr w:type="spellStart"/>
+      <w:r>
+        <w:t>gappy</w:t>
+      </w:r>
+      <w:proofErr w:type="spellEnd"/>
+      <w:r>
+        <w:t xml:space="preserve"> tables </w:t>
       </w:r>
       <w:r>
         <w:rPr>
@@ -487,7 +522,7 @@
     <w:sectPr>
       <w:footerReference w:type="default" r:id="rId7"/>
       <w:pgSz w:w="12240" w:h="15840"/>
-      <w:pgMar w:top="1440" w:right="1440" w:bottom="1440" w:left="1440" w:header="708" w:footer="708" w:gutter="0"/>
+      <w:pgMar w:top="1418" w:right="1418" w:bottom="1418" w:left="1814" w:header="709" w:footer="709" w:gutter="0"/>
       <w:cols w:space="708"/>
       <w:titlePg/>
       <w:docGrid w:linePitch="360"/>

</xml_diff>